<commit_message>
removed link to github
</commit_message>
<xml_diff>
--- a/Online Resources.docx
+++ b/Online Resources.docx
@@ -29,36 +29,7 @@
         </w:r>
       </w:hyperlink>
     </w:p>
-    <w:p/>
     <w:p>
-      <w:pPr>
-        <w:pStyle w:val="Subtitle"/>
-      </w:pPr>
-      <w:r>
-        <w:t>GitHub</w:t>
-      </w:r>
-    </w:p>
-    <w:p>
-      <w:hyperlink r:id="rId5" w:history="1">
-        <w:r>
-          <w:rPr>
-            <w:rStyle w:val="Hyperlink"/>
-          </w:rPr>
-          <w:t>https://www.git</w:t>
-        </w:r>
-        <w:r>
-          <w:rPr>
-            <w:rStyle w:val="Hyperlink"/>
-          </w:rPr>
-          <w:t>h</w:t>
-        </w:r>
-        <w:r>
-          <w:rPr>
-            <w:rStyle w:val="Hyperlink"/>
-          </w:rPr>
-          <w:t>ub.com</w:t>
-        </w:r>
-      </w:hyperlink>
       <w:bookmarkStart w:id="0" w:name="_GoBack"/>
       <w:bookmarkEnd w:id="0"/>
     </w:p>

</xml_diff>